<commit_message>
doc to latex (first output)
</commit_message>
<xml_diff>
--- a/GmaeTree.docx
+++ b/GmaeTree.docx
@@ -4,6 +4,84 @@
   <w:body>
     <w:p>
       <w:pPr>
+        <w:bidi/>
+        <w:rPr>
+          <w:rFonts w:asciiTheme="majorHAnsi" w:hAnsiTheme="majorHAnsi" w:cstheme="majorHAnsi"/>
+          <w:rtl/>
+          <w:lang w:bidi="fa-IR"/>
+        </w:rPr>
+      </w:pPr>
+      <w:r>
+        <w:rPr>
+          <w:rFonts w:asciiTheme="majorHAnsi" w:hAnsiTheme="majorHAnsi" w:cstheme="majorHAnsi"/>
+          <w:rtl/>
+          <w:lang w:bidi="fa-IR"/>
+        </w:rPr>
+        <w:t>در این قسمت می</w:t>
+      </w:r>
+      <w:r>
+        <w:rPr>
+          <w:rFonts w:asciiTheme="majorHAnsi" w:hAnsiTheme="majorHAnsi" w:cstheme="majorHAnsi"/>
+          <w:lang w:bidi="fa-IR"/>
+        </w:rPr>
+        <w:t>‎</w:t>
+      </w:r>
+      <w:r>
+        <w:rPr>
+          <w:rFonts w:asciiTheme="majorHAnsi" w:hAnsiTheme="majorHAnsi" w:cstheme="majorHAnsi"/>
+          <w:rtl/>
+          <w:lang w:bidi="fa-IR"/>
+        </w:rPr>
+        <w:t>خواهیم درمورد الگوریتم</w:t>
+      </w:r>
+      <w:r>
+        <w:rPr>
+          <w:rFonts w:asciiTheme="majorHAnsi" w:hAnsiTheme="majorHAnsi" w:cstheme="majorHAnsi"/>
+          <w:lang w:bidi="fa-IR"/>
+        </w:rPr>
+        <w:t>‎</w:t>
+      </w:r>
+      <w:r>
+        <w:rPr>
+          <w:rFonts w:asciiTheme="majorHAnsi" w:hAnsiTheme="majorHAnsi" w:cstheme="majorHAnsi"/>
+          <w:rtl/>
+          <w:lang w:bidi="fa-IR"/>
+        </w:rPr>
+        <w:t>هایی صحبت کنیم که در بازی</w:t>
+      </w:r>
+      <w:r>
+        <w:rPr>
+          <w:rFonts w:asciiTheme="majorHAnsi" w:hAnsiTheme="majorHAnsi" w:cstheme="majorHAnsi"/>
+          <w:lang w:bidi="fa-IR"/>
+        </w:rPr>
+        <w:t>‎</w:t>
+      </w:r>
+      <w:r>
+        <w:rPr>
+          <w:rFonts w:asciiTheme="majorHAnsi" w:hAnsiTheme="majorHAnsi" w:cstheme="majorHAnsi"/>
+          <w:rtl/>
+          <w:lang w:bidi="fa-IR"/>
+        </w:rPr>
+        <w:t xml:space="preserve">هایی که </w:t>
+      </w:r>
+      <w:r>
+        <w:rPr>
+          <w:rFonts w:asciiTheme="majorHAnsi" w:hAnsiTheme="majorHAnsi" w:cstheme="majorHAnsi"/>
+          <w:lang w:bidi="fa-IR"/>
+        </w:rPr>
+        <w:t>Single-agent</w:t>
+      </w:r>
+      <w:r>
+        <w:rPr>
+          <w:rFonts w:asciiTheme="majorHAnsi" w:hAnsiTheme="majorHAnsi" w:cstheme="majorHAnsi"/>
+          <w:rtl/>
+          <w:lang w:bidi="fa-IR"/>
+        </w:rPr>
+        <w:t xml:space="preserve"> نیستند و یک رقیب در مقابل خود داریم که گاها هوشمند و در بعضی مواقع نیز ممکن است اشتباه کند.</w:t>
+      </w:r>
+    </w:p>
+    <w:p>
+      <w:pPr>
         <w:pStyle w:val="Heading1"/>
         <w:bidi/>
         <w:rPr>
@@ -298,7 +376,7 @@
       </w:r>
       <w:r>
         <w:rPr>
-          <w:rFonts w:asciiTheme="majorHAnsi" w:hAnsiTheme="majorHAnsi" w:cstheme="majorHAnsi" w:hint="cs"/>
+          <w:rFonts w:asciiTheme="majorHAnsi" w:hAnsiTheme="majorHAnsi" w:cstheme="majorHAnsi"/>
           <w:rtl/>
           <w:lang w:bidi="fa-IR"/>
         </w:rPr>
@@ -424,7 +502,7 @@
       </w:r>
       <w:r>
         <w:rPr>
-          <w:rFonts w:asciiTheme="majorHAnsi" w:hAnsiTheme="majorHAnsi" w:cstheme="majorHAnsi" w:hint="cs"/>
+          <w:rFonts w:asciiTheme="majorHAnsi" w:hAnsiTheme="majorHAnsi" w:cstheme="majorHAnsi"/>
           <w:rtl/>
           <w:lang w:bidi="fa-IR"/>
         </w:rPr>
@@ -520,7 +598,6 @@
         <w:bidi/>
         <w:rPr>
           <w:rFonts w:cstheme="majorHAnsi"/>
-          <w:rtl/>
           <w:lang w:bidi="fa-IR"/>
         </w:rPr>
       </w:pPr>
@@ -546,6 +623,88 @@
           <w:lang w:bidi="fa-IR"/>
         </w:rPr>
         <w:t>ها</w:t>
+      </w:r>
+    </w:p>
+    <w:p>
+      <w:pPr>
+        <w:bidi/>
+        <w:rPr>
+          <w:rFonts w:hint="cs"/>
+          <w:rtl/>
+          <w:lang w:bidi="fa-IR"/>
+        </w:rPr>
+      </w:pPr>
+      <w:r>
+        <w:rPr>
+          <w:rFonts w:hint="cs"/>
+          <w:rtl/>
+          <w:lang w:bidi="fa-IR"/>
+        </w:rPr>
+        <w:t>تعداد بازی</w:t>
+      </w:r>
+      <w:r>
+        <w:rPr>
+          <w:rFonts w:hint="cs"/>
+          <w:rtl/>
+          <w:lang w:bidi="fa-IR"/>
+        </w:rPr>
+        <w:t>کن</w:t>
+      </w:r>
+      <w:r>
+        <w:rPr>
+          <w:lang w:bidi="fa-IR"/>
+        </w:rPr>
+        <w:t>‎</w:t>
+      </w:r>
+      <w:r>
+        <w:rPr>
+          <w:rFonts w:hint="cs"/>
+          <w:rtl/>
+          <w:lang w:bidi="fa-IR"/>
+        </w:rPr>
+        <w:t>ها نیز معیاری برای دسته</w:t>
+      </w:r>
+      <w:r>
+        <w:rPr>
+          <w:lang w:bidi="fa-IR"/>
+        </w:rPr>
+        <w:t>‎</w:t>
+      </w:r>
+      <w:r>
+        <w:rPr>
+          <w:rFonts w:hint="cs"/>
+          <w:rtl/>
+          <w:lang w:bidi="fa-IR"/>
+        </w:rPr>
+        <w:t>بندی بازی</w:t>
+      </w:r>
+      <w:r>
+        <w:rPr>
+          <w:lang w:bidi="fa-IR"/>
+        </w:rPr>
+        <w:t>‎</w:t>
+      </w:r>
+      <w:r>
+        <w:rPr>
+          <w:rFonts w:hint="cs"/>
+          <w:rtl/>
+          <w:lang w:bidi="fa-IR"/>
+        </w:rPr>
+        <w:t xml:space="preserve">ها هستند که بعضی مانند شطرنج دونفره و بعضی دیگر میتوانند چندین نفره باشند مانند خیلی از </w:t>
+      </w:r>
+      <w:r>
+        <w:rPr>
+          <w:lang w:bidi="fa-IR"/>
+        </w:rPr>
+        <w:t>Board Game</w:t>
+      </w:r>
+      <w:r>
+        <w:rPr>
+          <w:rFonts w:hint="cs"/>
+          <w:rtl/>
+          <w:lang w:bidi="fa-IR"/>
+        </w:rPr>
+        <w:t xml:space="preserve"> ها.</w:t>
       </w:r>
     </w:p>
     <w:p>
@@ -977,6 +1136,7 @@
           <w:rFonts w:asciiTheme="majorHAnsi" w:hAnsiTheme="majorHAnsi" w:cstheme="majorHAnsi"/>
           <w:lang w:bidi="fa-IR"/>
         </w:rPr>
+        <w:lastRenderedPageBreak/>
         <w:t>Terminal Test</w:t>
       </w:r>
       <w:r>
@@ -1094,7 +1254,6 @@
           <w:rFonts w:cstheme="majorHAnsi"/>
           <w:lang w:bidi="fa-IR"/>
         </w:rPr>
-        <w:lastRenderedPageBreak/>
         <w:t>Single Agent Tree</w:t>
       </w:r>
     </w:p>
@@ -1202,7 +1361,21 @@
           <w:rFonts w:asciiTheme="majorHAnsi" w:hAnsiTheme="majorHAnsi" w:cstheme="majorHAnsi"/>
           <w:lang w:bidi="fa-IR"/>
         </w:rPr>
-        <w:t xml:space="preserve">agent </w:t>
+        <w:t>agent</w:t>
+      </w:r>
+      <w:r>
+        <w:rPr>
+          <w:rFonts w:asciiTheme="majorHAnsi" w:hAnsiTheme="majorHAnsi" w:cstheme="majorHAnsi"/>
+          <w:lang w:bidi="fa-IR"/>
+        </w:rPr>
+        <w:t xml:space="preserve"> </w:t>
+      </w:r>
+      <w:r>
+        <w:rPr>
+          <w:rFonts w:asciiTheme="majorHAnsi" w:hAnsiTheme="majorHAnsi" w:cstheme="majorHAnsi"/>
+          <w:lang w:bidi="fa-IR"/>
+        </w:rPr>
+        <w:t xml:space="preserve"> </w:t>
       </w:r>
       <w:r>
         <w:rPr>
@@ -1455,6 +1628,7 @@
           <w:rtl/>
           <w:lang w:bidi="fa-IR"/>
         </w:rPr>
+        <w:lastRenderedPageBreak/>
         <w:t xml:space="preserve">این درخت با درخت </w:t>
       </w:r>
       <w:r>
@@ -1495,7 +1669,6 @@
           <w:rFonts w:cstheme="majorHAnsi"/>
           <w:lang w:bidi="fa-IR"/>
         </w:rPr>
-        <w:lastRenderedPageBreak/>
         <w:t>Minimax</w:t>
       </w:r>
     </w:p>
@@ -1748,7 +1921,7 @@
       </w:r>
       <w:r>
         <w:rPr>
-          <w:rFonts w:asciiTheme="majorHAnsi" w:hAnsiTheme="majorHAnsi" w:cstheme="majorHAnsi" w:hint="cs"/>
+          <w:rFonts w:asciiTheme="majorHAnsi" w:hAnsiTheme="majorHAnsi" w:cstheme="majorHAnsi"/>
           <w:rtl/>
           <w:lang w:bidi="fa-IR"/>
         </w:rPr>
@@ -1772,7 +1945,7 @@
       </w:r>
       <w:r>
         <w:rPr>
-          <w:rFonts w:asciiTheme="majorHAnsi" w:hAnsiTheme="majorHAnsi" w:cstheme="majorHAnsi" w:hint="cs"/>
+          <w:rFonts w:asciiTheme="majorHAnsi" w:hAnsiTheme="majorHAnsi" w:cstheme="majorHAnsi"/>
           <w:rtl/>
           <w:lang w:bidi="fa-IR"/>
         </w:rPr>
@@ -2439,7 +2612,7 @@
           <w:rtl/>
           <w:lang w:bidi="fa-IR"/>
         </w:rPr>
-        <w:t xml:space="preserve">همانطور که میبینید علاوه بر دادن وضعیت، آلفا و بیتا نیز داده میشودند که نمادی از بیشترین و کمترین کاندیدا برای انتخاب شدن در مسیر رسیدن به </w:t>
+        <w:t xml:space="preserve">همانطور که میبینید علاوه بر دادن وضعیت، آلفا و بتا نیز داده میشودند که نمادی از بیشترین و کمترین کاندیدا برای انتخاب شدن در مسیر رسیدن به </w:t>
       </w:r>
       <w:r>
         <w:rPr>
@@ -2466,6 +2639,13 @@
       <w:r>
         <w:rPr>
           <w:rFonts w:asciiTheme="majorHAnsi" w:hAnsiTheme="majorHAnsi" w:cstheme="majorHAnsi"/>
+          <w:lang w:bidi="fa-IR"/>
+        </w:rPr>
+        <w:t xml:space="preserve"> </w:t>
+      </w:r>
+      <w:r>
+        <w:rPr>
+          <w:rFonts w:asciiTheme="majorHAnsi" w:hAnsiTheme="majorHAnsi" w:cstheme="majorHAnsi"/>
           <w:rtl/>
           <w:lang w:bidi="fa-IR"/>
         </w:rPr>
@@ -2477,6 +2657,13 @@
           <w:lang w:bidi="fa-IR"/>
         </w:rPr>
         <w:t>‎</w:t>
+      </w:r>
+      <w:r>
+        <w:rPr>
+          <w:rFonts w:asciiTheme="majorHAnsi" w:hAnsiTheme="majorHAnsi" w:cstheme="majorHAnsi"/>
+          <w:lang w:bidi="fa-IR"/>
+        </w:rPr>
+        <w:t xml:space="preserve"> </w:t>
       </w:r>
       <w:r>
         <w:rPr>
@@ -3777,15 +3964,7 @@
           <w:rtl/>
           <w:lang w:bidi="fa-IR"/>
         </w:rPr>
-        <w:t xml:space="preserve">ی این بازی است. نتیجه بازی هیچوقت برابر 54.5 نمیشود نتیجه همیشه یا 9 است یا 100 ولی این عدد بیان‌گر این موضوع است که اگر به دفعات این بازی را انجام دهیم امتیازی که از آن میگیریم برابر 54.5 خواهد بود. در ضمن </w:t>
-      </w:r>
-      <w:r>
-        <w:rPr>
-          <w:rFonts w:asciiTheme="majorHAnsi" w:hAnsiTheme="majorHAnsi" w:cstheme="majorHAnsi"/>
-          <w:rtl/>
-          <w:lang w:bidi="fa-IR"/>
-        </w:rPr>
-        <w:t xml:space="preserve">در </w:t>
+        <w:t xml:space="preserve">ی این بازی است. نتیجه بازی هیچوقت برابر 54.5 نمیشود نتیجه همیشه یا 9 است یا 100 ولی این عدد بیان‌گر این موضوع است که اگر به دفعات این بازی را انجام دهیم امتیازی که از آن میگیریم برابر 54.5 خواهد بود. در ضمن در </w:t>
       </w:r>
       <w:r>
         <w:rPr>
@@ -4389,11 +4568,13 @@
         <w:bidi/>
         <w:jc w:val="center"/>
         <w:rPr>
-          <w:lang w:bidi="fa-IR"/>
-        </w:rPr>
-      </w:pPr>
-      <w:r>
-        <w:rPr>
+          <w:rFonts w:asciiTheme="majorHAnsi" w:hAnsiTheme="majorHAnsi" w:cstheme="majorHAnsi"/>
+          <w:lang w:bidi="fa-IR"/>
+        </w:rPr>
+      </w:pPr>
+      <w:r>
+        <w:rPr>
+          <w:rFonts w:asciiTheme="majorHAnsi" w:hAnsiTheme="majorHAnsi" w:cstheme="majorHAnsi"/>
           <w:noProof/>
           <w:lang w:bidi="fa-IR"/>
         </w:rPr>
@@ -5696,7 +5877,7 @@
       </w:r>
       <w:r>
         <w:rPr>
-          <w:rFonts w:asciiTheme="majorHAnsi" w:hAnsiTheme="majorHAnsi" w:cstheme="majorHAnsi" w:hint="cs"/>
+          <w:rFonts w:asciiTheme="majorHAnsi" w:hAnsiTheme="majorHAnsi" w:cstheme="majorHAnsi"/>
           <w:rtl/>
           <w:lang w:bidi="fa-IR"/>
         </w:rPr>
@@ -5711,7 +5892,7 @@
       </w:r>
       <w:r>
         <w:rPr>
-          <w:rFonts w:asciiTheme="majorHAnsi" w:hAnsiTheme="majorHAnsi" w:cstheme="majorHAnsi" w:hint="cs"/>
+          <w:rFonts w:asciiTheme="majorHAnsi" w:hAnsiTheme="majorHAnsi" w:cstheme="majorHAnsi"/>
           <w:rtl/>
           <w:lang w:bidi="fa-IR"/>
         </w:rPr>
@@ -7380,6 +7561,7 @@
   <w:style w:type="character" w:default="1" w:styleId="DefaultParagraphFont">
     <w:name w:val="Default Paragraph Font"/>
     <w:uiPriority w:val="1"/>
+    <w:semiHidden/>
     <w:unhideWhenUsed/>
   </w:style>
   <w:style w:type="table" w:default="1" w:styleId="TableNormal">

</xml_diff>